<commit_message>
bozza pagina servizi, area consulenza evoluta
</commit_message>
<xml_diff>
--- a/docs/Per Sito BS (Pomante).docx
+++ b/docs/Per Sito BS (Pomante).docx
@@ -839,6 +839,17 @@
           <w:szCs w:val="26"/>
         </w:rPr>
       </w:pPr>
+    </w:p>
+    <w:p>
+      <w:pPr>
+        <w:spacing w:after="0" w:line="240" w:lineRule="auto"/>
+        <w:ind w:right="1133"/>
+        <w:rPr>
+          <w:rFonts w:ascii="Times New Roman" w:hAnsi="Times New Roman" w:cs="Times New Roman"/>
+          <w:sz w:val="26"/>
+          <w:szCs w:val="26"/>
+        </w:rPr>
+      </w:pPr>
       <w:bookmarkStart w:id="0" w:name="_GoBack"/>
       <w:bookmarkEnd w:id="0"/>
     </w:p>
@@ -890,17 +901,6 @@
       <w:pPr>
         <w:spacing w:after="0" w:line="240" w:lineRule="auto"/>
         <w:ind w:right="1133"/>
-        <w:rPr>
-          <w:rFonts w:ascii="Times New Roman" w:hAnsi="Times New Roman" w:cs="Times New Roman"/>
-          <w:sz w:val="26"/>
-          <w:szCs w:val="26"/>
-        </w:rPr>
-      </w:pPr>
-    </w:p>
-    <w:p>
-      <w:pPr>
-        <w:spacing w:after="0" w:line="240" w:lineRule="auto"/>
-        <w:ind w:right="1133"/>
         <w:jc w:val="both"/>
         <w:rPr>
           <w:rFonts w:ascii="Times New Roman" w:hAnsi="Times New Roman" w:cs="Times New Roman"/>
@@ -938,7 +938,7 @@
           <w:sz w:val="26"/>
           <w:szCs w:val="26"/>
         </w:rPr>
-        <w:t xml:space="preserve">investimento. </w:t>
+        <w:t>investimento.</w:t>
       </w:r>
     </w:p>
     <w:p>
@@ -3317,7 +3317,7 @@
         <w:noProof/>
         <w:color w:val="5B9BD5" w:themeColor="accent1"/>
       </w:rPr>
-      <w:t>4</w:t>
+      <w:t>1</w:t>
     </w:r>
     <w:r>
       <w:rPr>

</xml_diff>